<commit_message>
Updated report and doxy files
</commit_message>
<xml_diff>
--- a/Relatório - Entrega 2.docx
+++ b/Relatório - Entrega 2.docx
@@ -1664,8 +1664,6 @@
               <w:fldChar w:fldCharType="end"/>
             </w:r>
           </w:hyperlink>
-          <w:bookmarkStart w:id="0" w:name="_GoBack"/>
-          <w:bookmarkEnd w:id="0"/>
         </w:p>
         <w:p>
           <w:pPr>
@@ -2260,11 +2258,11 @@
         <w:pStyle w:val="Cabealho1"/>
         <w:ind w:left="705" w:hanging="360"/>
       </w:pPr>
-      <w:bookmarkStart w:id="1" w:name="_Toc452123535"/>
+      <w:bookmarkStart w:id="0" w:name="_Toc452123535"/>
       <w:r>
         <w:t>Descrição do tema</w:t>
       </w:r>
-      <w:bookmarkEnd w:id="1"/>
+      <w:bookmarkEnd w:id="0"/>
       <w:r>
         <w:t xml:space="preserve"> </w:t>
       </w:r>
@@ -2318,11 +2316,11 @@
         <w:spacing w:after="27"/>
         <w:ind w:left="705" w:hanging="360"/>
       </w:pPr>
-      <w:bookmarkStart w:id="2" w:name="_Toc452123536"/>
+      <w:bookmarkStart w:id="1" w:name="_Toc452123536"/>
       <w:r>
         <w:t>Formalização do problema</w:t>
       </w:r>
-      <w:bookmarkEnd w:id="2"/>
+      <w:bookmarkEnd w:id="1"/>
       <w:r>
         <w:t xml:space="preserve"> </w:t>
       </w:r>
@@ -2332,11 +2330,11 @@
         <w:pStyle w:val="Cabealho2"/>
         <w:ind w:left="1065" w:hanging="720"/>
       </w:pPr>
-      <w:bookmarkStart w:id="3" w:name="_Toc452123537"/>
+      <w:bookmarkStart w:id="2" w:name="_Toc452123537"/>
       <w:r>
         <w:t>Dados de entrada</w:t>
       </w:r>
-      <w:bookmarkEnd w:id="3"/>
+      <w:bookmarkEnd w:id="2"/>
       <w:r>
         <w:t xml:space="preserve"> </w:t>
       </w:r>
@@ -2780,11 +2778,11 @@
         <w:pStyle w:val="Cabealho2"/>
         <w:ind w:left="1065" w:hanging="720"/>
       </w:pPr>
-      <w:bookmarkStart w:id="4" w:name="_Toc452123538"/>
+      <w:bookmarkStart w:id="3" w:name="_Toc452123538"/>
       <w:r>
         <w:t>Limites da aplicação</w:t>
       </w:r>
-      <w:bookmarkEnd w:id="4"/>
+      <w:bookmarkEnd w:id="3"/>
       <w:r>
         <w:t xml:space="preserve"> </w:t>
       </w:r>
@@ -2812,11 +2810,11 @@
         <w:pStyle w:val="Cabealho2"/>
         <w:ind w:left="1065" w:hanging="720"/>
       </w:pPr>
-      <w:bookmarkStart w:id="5" w:name="_Toc452123539"/>
+      <w:bookmarkStart w:id="4" w:name="_Toc452123539"/>
       <w:r>
         <w:t>Situações de contorno</w:t>
       </w:r>
-      <w:bookmarkEnd w:id="5"/>
+      <w:bookmarkEnd w:id="4"/>
       <w:r>
         <w:t xml:space="preserve"> </w:t>
       </w:r>
@@ -2865,11 +2863,11 @@
         <w:pStyle w:val="Cabealho2"/>
         <w:ind w:left="1065" w:hanging="720"/>
       </w:pPr>
-      <w:bookmarkStart w:id="6" w:name="_Toc452123540"/>
+      <w:bookmarkStart w:id="5" w:name="_Toc452123540"/>
       <w:r>
         <w:t>Resultados esperados</w:t>
       </w:r>
-      <w:bookmarkEnd w:id="6"/>
+      <w:bookmarkEnd w:id="5"/>
       <w:r>
         <w:t xml:space="preserve"> </w:t>
       </w:r>
@@ -2957,11 +2955,11 @@
         <w:spacing w:after="27"/>
         <w:ind w:left="705" w:hanging="360"/>
       </w:pPr>
-      <w:bookmarkStart w:id="7" w:name="_Toc452123541"/>
+      <w:bookmarkStart w:id="6" w:name="_Toc452123541"/>
       <w:r>
         <w:t>Descrição da Solução</w:t>
       </w:r>
-      <w:bookmarkEnd w:id="7"/>
+      <w:bookmarkEnd w:id="6"/>
       <w:r>
         <w:t xml:space="preserve"> </w:t>
       </w:r>
@@ -2971,11 +2969,11 @@
         <w:pStyle w:val="Cabealho2"/>
         <w:ind w:left="1065" w:hanging="720"/>
       </w:pPr>
-      <w:bookmarkStart w:id="8" w:name="_Toc452123542"/>
+      <w:bookmarkStart w:id="7" w:name="_Toc452123542"/>
       <w:r>
         <w:t>Algoritmo aplicado em termos de consulta</w:t>
       </w:r>
-      <w:bookmarkEnd w:id="8"/>
+      <w:bookmarkEnd w:id="7"/>
       <w:r>
         <w:t xml:space="preserve"> </w:t>
       </w:r>
@@ -3012,15 +3010,7 @@
         <w:ind w:left="-15" w:right="258" w:firstLine="698"/>
       </w:pPr>
       <w:r>
-        <w:t xml:space="preserve">Com base nestas predições, o programa usa como algoritmo de consulta da informação de cada nó a busca em largura, em detrimento da busca em profundidade. A complexidade da busca em largura no pior cenário possível, </w:t>
-      </w:r>
-      <w:proofErr w:type="gramStart"/>
-      <w:r>
-        <w:t>num determinado</w:t>
-      </w:r>
-      <w:proofErr w:type="gramEnd"/>
-      <w:r>
-        <w:t xml:space="preserve"> grafo </w:t>
+        <w:t xml:space="preserve">Com base nestas predições, o programa usa como algoritmo de consulta da informação de cada nó a busca em largura, em detrimento da busca em profundidade. A complexidade da busca em largura no pior cenário possível, num determinado grafo </w:t>
       </w:r>
       <w:r>
         <w:rPr>
@@ -3091,11 +3081,11 @@
         <w:ind w:left="1065" w:hanging="720"/>
         <w:jc w:val="both"/>
       </w:pPr>
-      <w:bookmarkStart w:id="9" w:name="_Toc452123543"/>
+      <w:bookmarkStart w:id="8" w:name="_Toc452123543"/>
       <w:r>
         <w:t>Aplicação do peso às arestas</w:t>
       </w:r>
-      <w:bookmarkEnd w:id="9"/>
+      <w:bookmarkEnd w:id="8"/>
       <w:r>
         <w:t xml:space="preserve"> </w:t>
       </w:r>
@@ -3424,11 +3414,11 @@
         <w:ind w:left="1065" w:hanging="720"/>
         <w:jc w:val="both"/>
       </w:pPr>
-      <w:bookmarkStart w:id="10" w:name="_Toc452123544"/>
+      <w:bookmarkStart w:id="9" w:name="_Toc452123544"/>
       <w:r>
         <w:t>Algoritmo para obter o caminho mais curto</w:t>
       </w:r>
-      <w:bookmarkEnd w:id="10"/>
+      <w:bookmarkEnd w:id="9"/>
       <w:r>
         <w:t xml:space="preserve"> </w:t>
       </w:r>
@@ -3519,11 +3509,11 @@
         <w:ind w:left="1065" w:hanging="720"/>
         <w:jc w:val="both"/>
       </w:pPr>
-      <w:bookmarkStart w:id="11" w:name="_Toc452123545"/>
+      <w:bookmarkStart w:id="10" w:name="_Toc452123545"/>
       <w:r>
         <w:t>Algoritmo para encontrar o ponto de interesse mais próximo</w:t>
       </w:r>
-      <w:bookmarkEnd w:id="11"/>
+      <w:bookmarkEnd w:id="10"/>
       <w:r>
         <w:t xml:space="preserve"> </w:t>
       </w:r>
@@ -3628,11 +3618,11 @@
         <w:ind w:left="1065" w:hanging="720"/>
         <w:jc w:val="both"/>
       </w:pPr>
-      <w:bookmarkStart w:id="12" w:name="_Toc452123546"/>
+      <w:bookmarkStart w:id="11" w:name="_Toc452123546"/>
       <w:r>
         <w:t>Existência de zonas inacessíveis</w:t>
       </w:r>
-      <w:bookmarkEnd w:id="12"/>
+      <w:bookmarkEnd w:id="11"/>
       <w:r>
         <w:t xml:space="preserve"> </w:t>
       </w:r>
@@ -3808,11 +3798,11 @@
         <w:pStyle w:val="Cabealho2"/>
         <w:ind w:left="1065" w:hanging="720"/>
       </w:pPr>
-      <w:bookmarkStart w:id="13" w:name="_Toc452123547"/>
+      <w:bookmarkStart w:id="12" w:name="_Toc452123547"/>
       <w:r>
         <w:t>Existência de portagens</w:t>
       </w:r>
-      <w:bookmarkEnd w:id="13"/>
+      <w:bookmarkEnd w:id="12"/>
       <w:r>
         <w:t xml:space="preserve"> </w:t>
       </w:r>
@@ -3880,7 +3870,7 @@
           <w:i/>
         </w:rPr>
       </w:pPr>
-      <w:bookmarkStart w:id="14" w:name="_Toc452123548"/>
+      <w:bookmarkStart w:id="13" w:name="_Toc452123548"/>
       <w:r>
         <w:t>Pesquisa exata</w:t>
       </w:r>
@@ -3901,7 +3891,7 @@
       <w:r>
         <w:t>: algoritmo KMP</w:t>
       </w:r>
-      <w:bookmarkEnd w:id="14"/>
+      <w:bookmarkEnd w:id="13"/>
     </w:p>
     <w:p>
       <w:pPr>
@@ -4002,19 +3992,7 @@
           <w:rPr>
             <w:rFonts w:ascii="Cambria Math" w:hAnsi="Cambria Math"/>
           </w:rPr>
-          <m:t>O(n</m:t>
-        </m:r>
-        <m:r>
-          <w:rPr>
-            <w:rFonts w:ascii="Cambria Math" w:hAnsi="Cambria Math"/>
-          </w:rPr>
-          <m:t>+m</m:t>
-        </m:r>
-        <m:r>
-          <w:rPr>
-            <w:rFonts w:ascii="Cambria Math" w:hAnsi="Cambria Math"/>
-          </w:rPr>
-          <m:t>),</m:t>
+          <m:t>O(n+m),</m:t>
         </m:r>
       </m:oMath>
       <w:r>
@@ -4059,7 +4037,7 @@
           <w:tab w:val="left" w:pos="1134"/>
         </w:tabs>
       </w:pPr>
-      <w:bookmarkStart w:id="15" w:name="_Toc452123549"/>
+      <w:bookmarkStart w:id="14" w:name="_Toc452123549"/>
       <w:r>
         <w:t xml:space="preserve">Pesquisa aproximada de </w:t>
       </w:r>
@@ -4078,7 +4056,7 @@
       <w:r>
         <w:t>Fischer</w:t>
       </w:r>
-      <w:bookmarkEnd w:id="15"/>
+      <w:bookmarkEnd w:id="14"/>
       <w:proofErr w:type="spellEnd"/>
     </w:p>
     <w:p>
@@ -4224,97 +4202,83 @@
     </w:p>
     <w:p>
       <w:pPr>
-        <w:spacing w:after="177" w:line="259" w:lineRule="auto"/>
-        <w:ind w:left="0" w:firstLine="0"/>
-        <w:jc w:val="left"/>
-      </w:pPr>
-      <w:r>
-        <w:t xml:space="preserve"> </w:t>
-      </w:r>
-    </w:p>
-    <w:p>
-      <w:pPr>
-        <w:spacing w:after="0" w:line="259" w:lineRule="auto"/>
-        <w:ind w:left="0" w:firstLine="0"/>
-        <w:jc w:val="left"/>
-      </w:pPr>
-      <w:r>
+        <w:pStyle w:val="Cabealho1"/>
+      </w:pPr>
+      <w:bookmarkStart w:id="15" w:name="_GoBack"/>
+      <w:r>
+        <w:rPr>
+          <w:noProof/>
+        </w:rPr>
         <w:lastRenderedPageBreak/>
-        <w:t xml:space="preserve"> </w:t>
-      </w:r>
-      <w:r>
-        <w:tab/>
-        <w:t xml:space="preserve"> </w:t>
-      </w:r>
-    </w:p>
-    <w:p>
-      <w:pPr>
-        <w:pStyle w:val="Cabealho1"/>
-        <w:ind w:left="360" w:right="5466" w:hanging="360"/>
-        <w:jc w:val="right"/>
-      </w:pPr>
-      <w:bookmarkStart w:id="16" w:name="_Toc452123550"/>
-      <w:r>
-        <w:t>Diagrama de classes</w:t>
-      </w:r>
-      <w:bookmarkEnd w:id="16"/>
-      <w:r>
-        <w:t xml:space="preserve"> </w:t>
-      </w:r>
-    </w:p>
-    <w:p>
-      <w:pPr>
-        <w:spacing w:after="84" w:line="259" w:lineRule="auto"/>
-        <w:ind w:left="-1144" w:right="-853" w:firstLine="0"/>
-        <w:jc w:val="left"/>
-      </w:pPr>
-      <w:r>
-        <w:rPr>
-          <w:noProof/>
-        </w:rPr>
         <w:drawing>
-          <wp:inline distT="0" distB="0" distL="0" distR="0">
-            <wp:extent cx="6836665" cy="7135369"/>
-            <wp:effectExtent l="0" t="0" r="0" b="0"/>
-            <wp:docPr id="9670" name="Picture 9670"/>
-            <wp:cNvGraphicFramePr/>
+          <wp:anchor distT="0" distB="0" distL="114300" distR="114300" simplePos="0" relativeHeight="251658240" behindDoc="0" locked="0" layoutInCell="1" allowOverlap="1" wp14:anchorId="6A7854D8" wp14:editId="255BDAF5">
+            <wp:simplePos x="0" y="0"/>
+            <wp:positionH relativeFrom="margin">
+              <wp:posOffset>-683260</wp:posOffset>
+            </wp:positionH>
+            <wp:positionV relativeFrom="margin">
+              <wp:posOffset>400077</wp:posOffset>
+            </wp:positionV>
+            <wp:extent cx="6830060" cy="8856345"/>
+            <wp:effectExtent l="0" t="0" r="8890" b="1905"/>
+            <wp:wrapSquare wrapText="bothSides"/>
+            <wp:docPr id="4" name="Imagem 4"/>
+            <wp:cNvGraphicFramePr>
+              <a:graphicFrameLocks xmlns:a="http://schemas.openxmlformats.org/drawingml/2006/main" noChangeAspect="1"/>
+            </wp:cNvGraphicFramePr>
             <a:graphic xmlns:a="http://schemas.openxmlformats.org/drawingml/2006/main">
               <a:graphicData uri="http://schemas.openxmlformats.org/drawingml/2006/picture">
                 <pic:pic xmlns:pic="http://schemas.openxmlformats.org/drawingml/2006/picture">
                   <pic:nvPicPr>
-                    <pic:cNvPr id="9670" name="Picture 9670"/>
-                    <pic:cNvPicPr/>
+                    <pic:cNvPr id="0" name="Picture 4"/>
+                    <pic:cNvPicPr>
+                      <a:picLocks noChangeAspect="1" noChangeArrowheads="1"/>
+                    </pic:cNvPicPr>
                   </pic:nvPicPr>
                   <pic:blipFill>
-                    <a:blip r:embed="rId13"/>
+                    <a:blip r:embed="rId13">
+                      <a:extLst>
+                        <a:ext uri="{28A0092B-C50C-407E-A947-70E740481C1C}">
+                          <a14:useLocalDpi xmlns:a14="http://schemas.microsoft.com/office/drawing/2010/main" val="0"/>
+                        </a:ext>
+                      </a:extLst>
+                    </a:blip>
+                    <a:srcRect/>
                     <a:stretch>
                       <a:fillRect/>
                     </a:stretch>
                   </pic:blipFill>
-                  <pic:spPr>
+                  <pic:spPr bwMode="auto">
                     <a:xfrm>
                       <a:off x="0" y="0"/>
-                      <a:ext cx="6836665" cy="7135369"/>
+                      <a:ext cx="6830060" cy="8856345"/>
                     </a:xfrm>
                     <a:prstGeom prst="rect">
                       <a:avLst/>
                     </a:prstGeom>
+                    <a:noFill/>
+                    <a:ln>
+                      <a:noFill/>
+                    </a:ln>
                   </pic:spPr>
                 </pic:pic>
               </a:graphicData>
             </a:graphic>
-          </wp:inline>
+            <wp14:sizeRelH relativeFrom="page">
+              <wp14:pctWidth>0</wp14:pctWidth>
+            </wp14:sizeRelH>
+            <wp14:sizeRelV relativeFrom="page">
+              <wp14:pctHeight>0</wp14:pctHeight>
+            </wp14:sizeRelV>
+          </wp:anchor>
         </w:drawing>
       </w:r>
-    </w:p>
-    <w:p>
-      <w:pPr>
-        <w:spacing w:after="175" w:line="259" w:lineRule="auto"/>
-        <w:ind w:left="0" w:firstLine="0"/>
-        <w:jc w:val="left"/>
-      </w:pPr>
-      <w:r>
-        <w:t xml:space="preserve"> </w:t>
+      <w:bookmarkEnd w:id="15"/>
+      <w:r>
+        <w:t>Diagrama de classes</w:t>
+      </w:r>
+      <w:r>
+        <w:br w:type="page"/>
       </w:r>
     </w:p>
     <w:p>
@@ -4324,17 +4288,159 @@
         <w:jc w:val="left"/>
       </w:pPr>
       <w:r>
+        <w:lastRenderedPageBreak/>
+        <w:tab/>
         <w:t xml:space="preserve"> </w:t>
+      </w:r>
+    </w:p>
+    <w:p>
+      <w:pPr>
+        <w:pStyle w:val="Cabealho1"/>
+        <w:ind w:left="705" w:hanging="360"/>
+      </w:pPr>
+      <w:bookmarkStart w:id="16" w:name="_Toc452123551"/>
+      <w:r>
+        <w:t>Contribuição</w:t>
+      </w:r>
+      <w:bookmarkEnd w:id="16"/>
+      <w:r>
+        <w:t xml:space="preserve"> </w:t>
+      </w:r>
+    </w:p>
+    <w:p>
+      <w:pPr>
+        <w:spacing w:after="162"/>
+        <w:ind w:left="-15" w:right="256" w:firstLine="708"/>
+      </w:pPr>
+      <w:r>
+        <w:t xml:space="preserve">Todos os membros do grupo contribuíram equitativamente para o desenvolvimento deste projeto. </w:t>
+      </w:r>
+    </w:p>
+    <w:p>
+      <w:pPr>
+        <w:spacing w:after="154" w:line="265" w:lineRule="auto"/>
+        <w:ind w:left="-15" w:right="258" w:firstLine="698"/>
+      </w:pPr>
+      <w:r>
+        <w:t xml:space="preserve">O desenvolvimento do coração da aplicação foi trabalhado por todo o nosso grupo, incluindo isto a extração de dados dos ficheiros de texto, a criação do grafo a partir dos dados, a implementação de algoritmos relativos ao próprio grafo e a interface do programa. </w:t>
+      </w:r>
+    </w:p>
+    <w:p>
+      <w:pPr>
+        <w:spacing w:after="0" w:line="264" w:lineRule="auto"/>
+        <w:ind w:left="-17" w:right="255" w:firstLine="697"/>
+      </w:pPr>
+      <w:r>
+        <w:t xml:space="preserve">Mais particularmente, o José Carlos tratou da adição da funcionalidade dos pontos de interesse, o Renato Abreu da circunscrição de zonas inacessíveis e o José Aleixo da influência das portagens. </w:t>
+      </w:r>
+    </w:p>
+    <w:p>
+      <w:pPr>
+        <w:spacing w:after="0" w:line="264" w:lineRule="auto"/>
+        <w:ind w:left="-17" w:right="255" w:firstLine="697"/>
+      </w:pPr>
+    </w:p>
+    <w:p>
+      <w:pPr>
+        <w:spacing w:after="359" w:line="265" w:lineRule="auto"/>
+        <w:ind w:left="-15" w:right="258" w:firstLine="698"/>
+      </w:pPr>
+      <w:r>
+        <w:t xml:space="preserve">Na segunda parte do projeto, trataram o José Carlos e o Renato Abreu da implementação dos algoritmos de correspondência de </w:t>
+      </w:r>
+      <w:proofErr w:type="spellStart"/>
+      <w:r>
+        <w:t>strings</w:t>
+      </w:r>
+      <w:proofErr w:type="spellEnd"/>
+      <w:r>
+        <w:t xml:space="preserve"> na interface e o José Aleixo da atualização do relatório.</w:t>
       </w:r>
     </w:p>
     <w:p>
       <w:pPr>
         <w:spacing w:after="160" w:line="259" w:lineRule="auto"/>
         <w:ind w:left="0" w:firstLine="0"/>
+      </w:pPr>
+      <w:r>
+        <w:br w:type="page"/>
+      </w:r>
+    </w:p>
+    <w:p>
+      <w:pPr>
+        <w:spacing w:after="359" w:line="265" w:lineRule="auto"/>
+        <w:ind w:left="-15" w:right="258" w:firstLine="698"/>
         <w:jc w:val="left"/>
       </w:pPr>
-      <w:r>
-        <w:br w:type="page"/>
+    </w:p>
+    <w:p>
+      <w:pPr>
+        <w:pStyle w:val="Cabealho1"/>
+        <w:ind w:left="705" w:hanging="360"/>
+      </w:pPr>
+      <w:bookmarkStart w:id="17" w:name="_Toc452123552"/>
+      <w:r>
+        <w:t>Conclusão</w:t>
+      </w:r>
+      <w:bookmarkEnd w:id="17"/>
+      <w:r>
+        <w:t xml:space="preserve"> </w:t>
+      </w:r>
+    </w:p>
+    <w:p>
+      <w:pPr>
+        <w:spacing w:after="165"/>
+        <w:ind w:left="-15" w:right="256" w:firstLine="708"/>
+      </w:pPr>
+      <w:r>
+        <w:t xml:space="preserve">O objetivo deste trabalho era desenvolver estratégias para determinar o menor caminho entre dois pontos, considerando diversos fatores externos. Esse problema foi resolvido recorrendo ao algoritmo de </w:t>
+      </w:r>
+      <w:proofErr w:type="spellStart"/>
+      <w:r>
+        <w:t>Floyd-Warshall</w:t>
+      </w:r>
+      <w:proofErr w:type="spellEnd"/>
+      <w:r>
+        <w:t xml:space="preserve">. </w:t>
+      </w:r>
+    </w:p>
+    <w:p>
+      <w:pPr>
+        <w:spacing w:after="178"/>
+        <w:ind w:left="-15" w:right="256" w:firstLine="708"/>
+      </w:pPr>
+      <w:r>
+        <w:t xml:space="preserve">Tivemos alguma dificuldade em lidar com as funcionalidades que deveriam ser implementadas na nossa aplicação, mas ao adaptarmos a estrutura do grafo às nossas necessidades, conseguimos ultrapassar esses obstáculos. </w:t>
+      </w:r>
+    </w:p>
+    <w:p>
+      <w:pPr>
+        <w:spacing w:after="178"/>
+        <w:ind w:left="-15" w:right="256" w:firstLine="708"/>
+      </w:pPr>
+      <w:r>
+        <w:t xml:space="preserve">Ao nível da correspondência de </w:t>
+      </w:r>
+      <w:proofErr w:type="spellStart"/>
+      <w:r>
+        <w:t>strings</w:t>
+      </w:r>
+      <w:proofErr w:type="spellEnd"/>
+      <w:r>
+        <w:t>, utilizando os algoritmos KMP e Wagner-</w:t>
+      </w:r>
+      <w:proofErr w:type="spellStart"/>
+      <w:r>
+        <w:t>Fischer</w:t>
+      </w:r>
+      <w:proofErr w:type="spellEnd"/>
+      <w:proofErr w:type="gramStart"/>
+      <w:r>
+        <w:t>,</w:t>
+      </w:r>
+      <w:proofErr w:type="gramEnd"/>
+      <w:r>
+        <w:t xml:space="preserve"> conseguimos implementar uma função de pesquisa na nossa interface.</w:t>
       </w:r>
     </w:p>
     <w:p>
@@ -4344,189 +4450,27 @@
         <w:jc w:val="left"/>
       </w:pPr>
       <w:r>
-        <w:lastRenderedPageBreak/>
+        <w:t xml:space="preserve"> </w:t>
+      </w:r>
+      <w:r>
         <w:tab/>
         <w:t xml:space="preserve"> </w:t>
       </w:r>
+      <w:r>
+        <w:br w:type="page"/>
+      </w:r>
     </w:p>
     <w:p>
       <w:pPr>
         <w:pStyle w:val="Cabealho1"/>
         <w:ind w:left="705" w:hanging="360"/>
       </w:pPr>
-      <w:bookmarkStart w:id="17" w:name="_Toc452123551"/>
-      <w:r>
-        <w:t>Contribuição</w:t>
-      </w:r>
-      <w:bookmarkEnd w:id="17"/>
-      <w:r>
-        <w:t xml:space="preserve"> </w:t>
-      </w:r>
-    </w:p>
-    <w:p>
-      <w:pPr>
-        <w:spacing w:after="162"/>
-        <w:ind w:left="-15" w:right="256" w:firstLine="708"/>
-      </w:pPr>
-      <w:r>
-        <w:t xml:space="preserve">Todos os membros do grupo contribuíram equitativamente para o desenvolvimento deste projeto. </w:t>
-      </w:r>
-    </w:p>
-    <w:p>
-      <w:pPr>
-        <w:spacing w:after="154" w:line="265" w:lineRule="auto"/>
-        <w:ind w:left="-15" w:right="258" w:firstLine="698"/>
-      </w:pPr>
-      <w:r>
-        <w:t xml:space="preserve">O desenvolvimento do coração da aplicação foi trabalhado por todo o nosso grupo, incluindo isto a extração de dados dos ficheiros de texto, a criação do grafo a partir dos dados, a implementação de algoritmos relativos ao próprio grafo e a interface do programa. </w:t>
-      </w:r>
-    </w:p>
-    <w:p>
-      <w:pPr>
-        <w:spacing w:after="0" w:line="264" w:lineRule="auto"/>
-        <w:ind w:left="-17" w:right="255" w:firstLine="697"/>
-      </w:pPr>
-      <w:r>
-        <w:t xml:space="preserve">Mais particularmente, o José Carlos tratou da adição da funcionalidade dos pontos de interesse, o Renato Abreu da circunscrição de zonas inacessíveis e o José Aleixo da influência das portagens. </w:t>
-      </w:r>
-    </w:p>
-    <w:p>
-      <w:pPr>
-        <w:spacing w:after="0" w:line="264" w:lineRule="auto"/>
-        <w:ind w:left="-17" w:right="255" w:firstLine="697"/>
-      </w:pPr>
-    </w:p>
-    <w:p>
-      <w:pPr>
-        <w:spacing w:after="359" w:line="265" w:lineRule="auto"/>
-        <w:ind w:left="-15" w:right="258" w:firstLine="698"/>
-      </w:pPr>
-      <w:r>
-        <w:t xml:space="preserve">Na segunda parte do projeto, trataram o José Carlos e o Renato Abreu da implementação dos algoritmos de correspondência de </w:t>
-      </w:r>
-      <w:proofErr w:type="spellStart"/>
-      <w:r>
-        <w:t>strings</w:t>
-      </w:r>
-      <w:proofErr w:type="spellEnd"/>
-      <w:r>
-        <w:t xml:space="preserve"> na interface e o José Aleixo da atualização do relatório.</w:t>
-      </w:r>
-    </w:p>
-    <w:p>
-      <w:pPr>
-        <w:spacing w:after="160" w:line="259" w:lineRule="auto"/>
-        <w:ind w:left="0" w:firstLine="0"/>
-      </w:pPr>
-      <w:r>
-        <w:br w:type="page"/>
-      </w:r>
-    </w:p>
-    <w:p>
-      <w:pPr>
-        <w:spacing w:after="359" w:line="265" w:lineRule="auto"/>
-        <w:ind w:left="-15" w:right="258" w:firstLine="698"/>
-        <w:jc w:val="left"/>
-      </w:pPr>
-    </w:p>
-    <w:p>
-      <w:pPr>
-        <w:pStyle w:val="Cabealho1"/>
-        <w:ind w:left="705" w:hanging="360"/>
-      </w:pPr>
-      <w:bookmarkStart w:id="18" w:name="_Toc452123552"/>
-      <w:r>
-        <w:t>Conclusão</w:t>
-      </w:r>
-      <w:bookmarkEnd w:id="18"/>
-      <w:r>
-        <w:t xml:space="preserve"> </w:t>
-      </w:r>
-    </w:p>
-    <w:p>
-      <w:pPr>
-        <w:spacing w:after="165"/>
-        <w:ind w:left="-15" w:right="256" w:firstLine="708"/>
-      </w:pPr>
-      <w:r>
-        <w:t xml:space="preserve">O objetivo deste trabalho era desenvolver estratégias para determinar o menor caminho entre dois pontos, considerando diversos fatores externos. Esse problema foi resolvido recorrendo ao algoritmo de </w:t>
-      </w:r>
-      <w:proofErr w:type="spellStart"/>
-      <w:r>
-        <w:t>Floyd-Warshall</w:t>
-      </w:r>
-      <w:proofErr w:type="spellEnd"/>
-      <w:r>
-        <w:t xml:space="preserve">. </w:t>
-      </w:r>
-    </w:p>
-    <w:p>
-      <w:pPr>
-        <w:spacing w:after="178"/>
-        <w:ind w:left="-15" w:right="256" w:firstLine="708"/>
-      </w:pPr>
-      <w:r>
-        <w:t xml:space="preserve">Tivemos alguma dificuldade em lidar com as funcionalidades que deveriam ser implementadas na nossa aplicação, mas ao adaptarmos a estrutura do grafo às nossas necessidades, conseguimos ultrapassar esses obstáculos. </w:t>
-      </w:r>
-    </w:p>
-    <w:p>
-      <w:pPr>
-        <w:spacing w:after="178"/>
-        <w:ind w:left="-15" w:right="256" w:firstLine="708"/>
-      </w:pPr>
-      <w:r>
-        <w:t xml:space="preserve">Ao nível da correspondência de </w:t>
-      </w:r>
-      <w:proofErr w:type="spellStart"/>
-      <w:r>
-        <w:t>strings</w:t>
-      </w:r>
-      <w:proofErr w:type="spellEnd"/>
-      <w:r>
-        <w:t>, utilizando os algoritmos KMP e Wagner-</w:t>
-      </w:r>
-      <w:proofErr w:type="spellStart"/>
-      <w:r>
-        <w:t>Fischer</w:t>
-      </w:r>
-      <w:proofErr w:type="spellEnd"/>
-      <w:proofErr w:type="gramStart"/>
-      <w:r>
-        <w:t>,</w:t>
-      </w:r>
-      <w:proofErr w:type="gramEnd"/>
-      <w:r>
-        <w:t xml:space="preserve"> conseguimos implementar uma função de pesquisa na nossa interface.</w:t>
-      </w:r>
-    </w:p>
-    <w:p>
-      <w:pPr>
-        <w:spacing w:after="0" w:line="259" w:lineRule="auto"/>
-        <w:ind w:left="0" w:firstLine="0"/>
-        <w:jc w:val="left"/>
-      </w:pPr>
-      <w:r>
-        <w:t xml:space="preserve"> </w:t>
-      </w:r>
-      <w:r>
-        <w:tab/>
-        <w:t xml:space="preserve"> </w:t>
-      </w:r>
-      <w:r>
-        <w:br w:type="page"/>
-      </w:r>
-    </w:p>
-    <w:p>
-      <w:pPr>
-        <w:pStyle w:val="Cabealho1"/>
-        <w:ind w:left="705" w:hanging="360"/>
-      </w:pPr>
-      <w:bookmarkStart w:id="19" w:name="_Toc452123553"/>
+      <w:bookmarkStart w:id="18" w:name="_Toc452123553"/>
       <w:r>
         <w:lastRenderedPageBreak/>
         <w:t>Referências</w:t>
       </w:r>
-      <w:bookmarkEnd w:id="19"/>
+      <w:bookmarkEnd w:id="18"/>
       <w:r>
         <w:t xml:space="preserve"> </w:t>
       </w:r>

</xml_diff>